<commit_message>
Update document generation and form labels for clarity and consistency
</commit_message>
<xml_diff>
--- a/storage/app/private/BebasLab.docx
+++ b/storage/app/private/BebasLab.docx
@@ -389,7 +389,7 @@
       <w:pPr>
         <w:spacing w:after="0"/>
         <w:ind w:left="3600" w:leftChars="0" w:firstLine="720"/>
-        <w:jc w:val="both"/>
+        <w:jc w:val="right"/>
         <w:rPr>
           <w:sz w:val="24"/>
           <w:szCs w:val="24"/>
@@ -669,18 +669,9 @@
           <w:sz w:val="24"/>
           <w:szCs w:val="24"/>
         </w:rPr>
-        <w:t xml:space="preserve">Kepala Laboratorium Teknik Sipil Universitas Muhammadiyah </w:t>
-      </w:r>
-      <w:bookmarkStart w:id="0" w:name="_GoBack"/>
-      <w:r>
-        <w:rPr>
-          <w:sz w:val="24"/>
-          <w:szCs w:val="24"/>
-        </w:rPr>
-        <w:t xml:space="preserve">Surakarta, menerangkan bahwa : </w:t>
+        <w:t xml:space="preserve">Kepala Laboratorium Teknik Sipil Universitas Muhammadiyah Surakarta, menerangkan bahwa : </w:t>
       </w:r>
     </w:p>
-    <w:bookmarkEnd w:id="0"/>
     <w:tbl>
       <w:tblPr>
         <w:tblStyle w:val="8"/>
@@ -960,11 +951,12 @@
     <w:p>
       <w:pPr>
         <w:spacing w:after="0"/>
-        <w:ind w:left="1440" w:firstLine="720"/>
-        <w:jc w:val="center"/>
-        <w:rPr>
-          <w:sz w:val="24"/>
-          <w:szCs w:val="24"/>
+        <w:jc w:val="right"/>
+        <w:rPr>
+          <w:rFonts w:hint="default"/>
+          <w:sz w:val="24"/>
+          <w:szCs w:val="24"/>
+          <w:lang w:val="en-US"/>
         </w:rPr>
       </w:pPr>
       <w:r>
@@ -972,7 +964,16 @@
           <w:sz w:val="24"/>
           <w:szCs w:val="24"/>
         </w:rPr>
-        <w:t xml:space="preserve">Surakarta,                                </w:t>
+        <w:t>Surakarta</w:t>
+      </w:r>
+      <w:r>
+        <w:rPr>
+          <w:rFonts w:hint="default"/>
+          <w:sz w:val="24"/>
+          <w:szCs w:val="24"/>
+          <w:lang w:val="en-US"/>
+        </w:rPr>
+        <w:t>,${tanggal}</w:t>
       </w:r>
     </w:p>
     <w:p>
@@ -1016,6 +1017,8 @@
           <w:szCs w:val="24"/>
         </w:rPr>
       </w:pPr>
+      <w:bookmarkStart w:id="0" w:name="_GoBack"/>
+      <w:bookmarkEnd w:id="0"/>
     </w:p>
     <w:tbl>
       <w:tblPr>

</xml_diff>